<commit_message>
poprawa pliku word, dodanoo 'lat' w rubryce wiek
</commit_message>
<xml_diff>
--- a/MM.DocumentCreator/DocTemplates/Triaz_vol2.docx
+++ b/MM.DocumentCreator/DocTemplates/Triaz_vol2.docx
@@ -413,6 +413,15 @@
               </w:rPr>
               <w:t>{{Age}}</w:t>
             </w:r>
+            <w:r>
+              <w:rPr>
+                <w:rFonts w:ascii="Times New Roman" w:eastAsia="Times New Roman" w:hAnsi="Times New Roman" w:cs="Times New Roman"/>
+                <w:sz w:val="24"/>
+                <w:szCs w:val="24"/>
+                <w:lang w:val="pl-PL"/>
+              </w:rPr>
+              <w:t xml:space="preserve"> lat</w:t>
+            </w:r>
           </w:p>
         </w:tc>
       </w:tr>
@@ -549,15 +558,36 @@
           </w:tcPr>
           <w:p>
             <w:pPr>
-              <w:spacing w:after="0" w:line="240" w:lineRule="auto"/>
-              <w:jc w:val="right"/>
-              <w:rPr>
-                <w:rFonts w:ascii="Times New Roman" w:eastAsia="Times New Roman" w:hAnsi="Times New Roman" w:cs="Times New Roman"/>
-                <w:sz w:val="24"/>
-                <w:szCs w:val="24"/>
-                <w:lang w:val="pl-PL"/>
-              </w:rPr>
-            </w:pPr>
+              <w:tabs>
+                <w:tab w:val="left" w:pos="1545"/>
+                <w:tab w:val="right" w:pos="5137"/>
+              </w:tabs>
+              <w:spacing w:after="0" w:line="240" w:lineRule="auto"/>
+              <w:rPr>
+                <w:rFonts w:ascii="Times New Roman" w:eastAsia="Times New Roman" w:hAnsi="Times New Roman" w:cs="Times New Roman"/>
+                <w:sz w:val="24"/>
+                <w:szCs w:val="24"/>
+                <w:lang w:val="pl-PL"/>
+              </w:rPr>
+            </w:pPr>
+            <w:r>
+              <w:rPr>
+                <w:rFonts w:ascii="Times New Roman" w:eastAsia="Times New Roman" w:hAnsi="Times New Roman" w:cs="Times New Roman"/>
+                <w:sz w:val="24"/>
+                <w:szCs w:val="24"/>
+                <w:lang w:val="pl-PL"/>
+              </w:rPr>
+              <w:tab/>
+            </w:r>
+            <w:r>
+              <w:rPr>
+                <w:rFonts w:ascii="Times New Roman" w:eastAsia="Times New Roman" w:hAnsi="Times New Roman" w:cs="Times New Roman"/>
+                <w:sz w:val="24"/>
+                <w:szCs w:val="24"/>
+                <w:lang w:val="pl-PL"/>
+              </w:rPr>
+              <w:tab/>
+            </w:r>
             <w:r>
               <w:rPr>
                 <w:rFonts w:ascii="Times New Roman" w:eastAsia="Times New Roman" w:hAnsi="Times New Roman" w:cs="Times New Roman"/>
@@ -2091,6 +2121,7 @@
     <w:lsdException w:name="HTML Sample" w:semiHidden="1" w:unhideWhenUsed="1"/>
     <w:lsdException w:name="HTML Typewriter" w:semiHidden="1" w:unhideWhenUsed="1"/>
     <w:lsdException w:name="HTML Variable" w:semiHidden="1" w:unhideWhenUsed="1"/>
+    <w:lsdException w:name="Normal Table" w:semiHidden="1" w:unhideWhenUsed="1"/>
     <w:lsdException w:name="annotation subject" w:semiHidden="1" w:unhideWhenUsed="1"/>
     <w:lsdException w:name="No List" w:semiHidden="1" w:unhideWhenUsed="1"/>
     <w:lsdException w:name="Outline List 1" w:semiHidden="1" w:unhideWhenUsed="1"/>
@@ -2133,8 +2164,11 @@
     <w:lsdException w:name="Table Contemporary" w:semiHidden="1" w:unhideWhenUsed="1"/>
     <w:lsdException w:name="Table Elegant" w:semiHidden="1" w:unhideWhenUsed="1"/>
     <w:lsdException w:name="Table Professional" w:semiHidden="1" w:unhideWhenUsed="1"/>
+    <w:lsdException w:name="Table Subtle 1" w:semiHidden="1" w:unhideWhenUsed="1"/>
     <w:lsdException w:name="Table Subtle 2" w:semiHidden="1" w:unhideWhenUsed="1"/>
     <w:lsdException w:name="Table Web 1" w:semiHidden="1" w:unhideWhenUsed="1"/>
+    <w:lsdException w:name="Table Web 2" w:semiHidden="1" w:unhideWhenUsed="1"/>
+    <w:lsdException w:name="Table Web 3" w:semiHidden="1" w:unhideWhenUsed="1"/>
     <w:lsdException w:name="Balloon Text" w:semiHidden="1" w:unhideWhenUsed="1"/>
     <w:lsdException w:name="Table Grid" w:uiPriority="59"/>
     <w:lsdException w:name="Table Theme" w:semiHidden="1" w:unhideWhenUsed="1"/>

</xml_diff>